<commit_message>
Modifico el texto en archivo don-quijote
</commit_message>
<xml_diff>
--- a/don-quijote.docx
+++ b/don-quijote.docx
@@ -9,13 +9,12 @@
           <w:color w:val="7030A0"/>
         </w:rPr>
       </w:pPr>
-      <w:bookmarkStart w:id="0" w:name="_GoBack"/>
       <w:r>
         <w:rPr>
           <w:rFonts w:ascii="Open Sans" w:hAnsi="Open Sans" w:cs="Open Sans"/>
           <w:color w:val="7030A0"/>
         </w:rPr>
-        <w:t>En un lugar de los Repos,</w:t>
+        <w:t>En un lugar de los **Repos**,</w:t>
       </w:r>
     </w:p>
     <w:p>
@@ -30,23 +29,7 @@
           <w:rFonts w:ascii="Open Sans" w:hAnsi="Open Sans" w:cs="Open Sans"/>
           <w:color w:val="7030A0"/>
         </w:rPr>
-        <w:t xml:space="preserve">de cuyo </w:t>
-      </w:r>
-      <w:proofErr w:type="spellStart"/>
-      <w:r>
-        <w:rPr>
-          <w:rFonts w:ascii="Open Sans" w:hAnsi="Open Sans" w:cs="Open Sans"/>
-          <w:color w:val="7030A0"/>
-        </w:rPr>
-        <w:t>commit</w:t>
-      </w:r>
-      <w:proofErr w:type="spellEnd"/>
-      <w:r>
-        <w:rPr>
-          <w:rFonts w:ascii="Open Sans" w:hAnsi="Open Sans" w:cs="Open Sans"/>
-          <w:color w:val="7030A0"/>
-        </w:rPr>
-        <w:t xml:space="preserve"> no quiero acordarme,</w:t>
+        <w:t>de cuyo **commit** no quiero acordarme,</w:t>
       </w:r>
     </w:p>
     <w:p>
@@ -61,23 +44,7 @@
           <w:rFonts w:ascii="Open Sans" w:hAnsi="Open Sans" w:cs="Open Sans"/>
           <w:color w:val="7030A0"/>
         </w:rPr>
-        <w:t xml:space="preserve">no ha mucho </w:t>
-      </w:r>
-      <w:proofErr w:type="spellStart"/>
-      <w:r>
-        <w:rPr>
-          <w:rFonts w:ascii="Open Sans" w:hAnsi="Open Sans" w:cs="Open Sans"/>
-          <w:color w:val="7030A0"/>
-        </w:rPr>
-        <w:t>log</w:t>
-      </w:r>
-      <w:proofErr w:type="spellEnd"/>
-      <w:r>
-        <w:rPr>
-          <w:rFonts w:ascii="Open Sans" w:hAnsi="Open Sans" w:cs="Open Sans"/>
-          <w:color w:val="7030A0"/>
-        </w:rPr>
-        <w:t xml:space="preserve"> que vivía</w:t>
+        <w:t>no ha mucho **log** que vivía</w:t>
       </w:r>
     </w:p>
     <w:p>
@@ -92,7 +59,7 @@
           <w:rFonts w:ascii="Open Sans" w:hAnsi="Open Sans" w:cs="Open Sans"/>
           <w:color w:val="7030A0"/>
         </w:rPr>
-        <w:t>un hidalgo de los de head en master,</w:t>
+        <w:t>un hidalgo de los de **head** en **master**,</w:t>
       </w:r>
     </w:p>
     <w:p>
@@ -102,21 +69,12 @@
           <w:color w:val="7030A0"/>
         </w:rPr>
       </w:pPr>
-      <w:proofErr w:type="spellStart"/>
       <w:r>
         <w:rPr>
           <w:rFonts w:ascii="Open Sans" w:hAnsi="Open Sans" w:cs="Open Sans"/>
           <w:color w:val="7030A0"/>
         </w:rPr>
-        <w:t>push</w:t>
-      </w:r>
-      <w:proofErr w:type="spellEnd"/>
-      <w:r>
-        <w:rPr>
-          <w:rFonts w:ascii="Open Sans" w:hAnsi="Open Sans" w:cs="Open Sans"/>
-          <w:color w:val="7030A0"/>
-        </w:rPr>
-        <w:t xml:space="preserve"> antiguo,</w:t>
+        <w:t>**push** antiguo,</w:t>
       </w:r>
     </w:p>
     <w:p>
@@ -126,79 +84,24 @@
           <w:color w:val="7030A0"/>
         </w:rPr>
       </w:pPr>
-      <w:proofErr w:type="spellStart"/>
       <w:r>
         <w:rPr>
           <w:rFonts w:ascii="Open Sans" w:hAnsi="Open Sans" w:cs="Open Sans"/>
           <w:color w:val="7030A0"/>
         </w:rPr>
-        <w:t>git</w:t>
+        <w:t>**git** flaco y **remote** corredor.</w:t>
       </w:r>
-      <w:proofErr w:type="spellEnd"/>
-      <w:r>
-        <w:rPr>
-          <w:rFonts w:ascii="Open Sans" w:hAnsi="Open Sans" w:cs="Open Sans"/>
-          <w:color w:val="7030A0"/>
-        </w:rPr>
-        <w:t xml:space="preserve"> flaco y </w:t>
-      </w:r>
-      <w:proofErr w:type="spellStart"/>
-      <w:r>
-        <w:rPr>
-          <w:rFonts w:ascii="Open Sans" w:hAnsi="Open Sans" w:cs="Open Sans"/>
-          <w:color w:val="7030A0"/>
-        </w:rPr>
-        <w:t>remote</w:t>
-      </w:r>
-      <w:proofErr w:type="spellEnd"/>
-      <w:r>
-        <w:rPr>
-          <w:rFonts w:ascii="Open Sans" w:hAnsi="Open Sans" w:cs="Open Sans"/>
-          <w:color w:val="7030A0"/>
-        </w:rPr>
-        <w:t xml:space="preserve"> corredor.</w:t>
-      </w:r>
+      <w:bookmarkStart w:id="0" w:name="_GoBack"/>
+      <w:bookmarkEnd w:id="0"/>
     </w:p>
     <w:p>
-      <w:pPr>
-        <w:rPr>
-          <w:rFonts w:ascii="Open Sans" w:hAnsi="Open Sans" w:cs="Open Sans"/>
-          <w:color w:val="7030A0"/>
-        </w:rPr>
-      </w:pPr>
-      <w:proofErr w:type="spellStart"/>
       <w:r>
         <w:rPr>
           <w:rFonts w:ascii="Open Sans" w:hAnsi="Open Sans" w:cs="Open Sans"/>
           <w:color w:val="7030A0"/>
         </w:rPr>
-        <w:t>git</w:t>
+        <w:t>`git commit -m “Don Quijote de la Mancha”`</w:t>
       </w:r>
-      <w:proofErr w:type="spellEnd"/>
-      <w:r>
-        <w:rPr>
-          <w:rFonts w:ascii="Open Sans" w:hAnsi="Open Sans" w:cs="Open Sans"/>
-          <w:color w:val="7030A0"/>
-        </w:rPr>
-        <w:t xml:space="preserve"> </w:t>
-      </w:r>
-      <w:proofErr w:type="spellStart"/>
-      <w:r>
-        <w:rPr>
-          <w:rFonts w:ascii="Open Sans" w:hAnsi="Open Sans" w:cs="Open Sans"/>
-          <w:color w:val="7030A0"/>
-        </w:rPr>
-        <w:t>commit</w:t>
-      </w:r>
-      <w:proofErr w:type="spellEnd"/>
-      <w:r>
-        <w:rPr>
-          <w:rFonts w:ascii="Open Sans" w:hAnsi="Open Sans" w:cs="Open Sans"/>
-          <w:color w:val="7030A0"/>
-        </w:rPr>
-        <w:t xml:space="preserve"> -m “Don Quijote de la Mancha”</w:t>
-      </w:r>
-      <w:bookmarkEnd w:id="0"/>
     </w:p>
     <w:sectPr>
       <w:pgSz w:w="11906" w:h="16838"/>
@@ -333,6 +236,7 @@
     <w:lsdException w:name="HTML Sample" w:semiHidden="1" w:unhideWhenUsed="1"/>
     <w:lsdException w:name="HTML Typewriter" w:semiHidden="1" w:unhideWhenUsed="1"/>
     <w:lsdException w:name="HTML Variable" w:semiHidden="1" w:unhideWhenUsed="1"/>
+    <w:lsdException w:name="Normal Table" w:semiHidden="1" w:unhideWhenUsed="1"/>
     <w:lsdException w:name="annotation subject" w:semiHidden="1" w:unhideWhenUsed="1"/>
     <w:lsdException w:name="No List" w:semiHidden="1" w:unhideWhenUsed="1"/>
     <w:lsdException w:name="Outline List 1" w:semiHidden="1" w:unhideWhenUsed="1"/>
@@ -378,9 +282,11 @@
     <w:lsdException w:name="Table Subtle 1" w:semiHidden="1" w:unhideWhenUsed="1"/>
     <w:lsdException w:name="Table Subtle 2" w:semiHidden="1" w:unhideWhenUsed="1"/>
     <w:lsdException w:name="Table Web 1" w:semiHidden="1" w:unhideWhenUsed="1"/>
+    <w:lsdException w:name="Table Web 2" w:semiHidden="1" w:unhideWhenUsed="1"/>
     <w:lsdException w:name="Table Web 3" w:semiHidden="1" w:unhideWhenUsed="1"/>
     <w:lsdException w:name="Balloon Text" w:semiHidden="1" w:unhideWhenUsed="1"/>
     <w:lsdException w:name="Table Grid" w:uiPriority="39"/>
+    <w:lsdException w:name="Table Theme" w:semiHidden="1" w:unhideWhenUsed="1"/>
     <w:lsdException w:name="Placeholder Text" w:semiHidden="1"/>
     <w:lsdException w:name="No Spacing" w:uiPriority="1" w:qFormat="1"/>
     <w:lsdException w:name="Light Shading" w:uiPriority="60"/>

</xml_diff>

<commit_message>
Añado cambios de nuevo en don-quijote
</commit_message>
<xml_diff>
--- a/don-quijote.docx
+++ b/don-quijote.docx
@@ -9,13 +9,28 @@
           <w:color w:val="7030A0"/>
         </w:rPr>
       </w:pPr>
-      <w:bookmarkStart w:id="0" w:name="_GoBack"/>
-      <w:r>
-        <w:rPr>
-          <w:rFonts w:ascii="Open Sans" w:hAnsi="Open Sans" w:cs="Open Sans"/>
-          <w:color w:val="7030A0"/>
-        </w:rPr>
-        <w:t>En un lugar de los Repos,</w:t>
+      <w:r>
+        <w:rPr>
+          <w:rFonts w:ascii="Open Sans" w:hAnsi="Open Sans" w:cs="Open Sans"/>
+          <w:color w:val="7030A0"/>
+        </w:rPr>
+        <w:t>&lt;p&gt;En un lugar de los &lt;em&gt;Repos&lt;/em</w:t>
+      </w:r>
+      <w:proofErr w:type="gramStart"/>
+      <w:r>
+        <w:rPr>
+          <w:rFonts w:ascii="Open Sans" w:hAnsi="Open Sans" w:cs="Open Sans"/>
+          <w:color w:val="7030A0"/>
+        </w:rPr>
+        <w:t>&gt;,&lt;</w:t>
+      </w:r>
+      <w:proofErr w:type="gramEnd"/>
+      <w:r>
+        <w:rPr>
+          <w:rFonts w:ascii="Open Sans" w:hAnsi="Open Sans" w:cs="Open Sans"/>
+          <w:color w:val="7030A0"/>
+        </w:rPr>
+        <w:t>/p&gt;</w:t>
       </w:r>
     </w:p>
     <w:p>
@@ -30,23 +45,23 @@
           <w:rFonts w:ascii="Open Sans" w:hAnsi="Open Sans" w:cs="Open Sans"/>
           <w:color w:val="7030A0"/>
         </w:rPr>
-        <w:t xml:space="preserve">de cuyo </w:t>
-      </w:r>
-      <w:proofErr w:type="spellStart"/>
-      <w:r>
-        <w:rPr>
-          <w:rFonts w:ascii="Open Sans" w:hAnsi="Open Sans" w:cs="Open Sans"/>
-          <w:color w:val="7030A0"/>
-        </w:rPr>
-        <w:t>commit</w:t>
-      </w:r>
-      <w:proofErr w:type="spellEnd"/>
-      <w:r>
-        <w:rPr>
-          <w:rFonts w:ascii="Open Sans" w:hAnsi="Open Sans" w:cs="Open Sans"/>
-          <w:color w:val="7030A0"/>
-        </w:rPr>
-        <w:t xml:space="preserve"> no quiero acordarme,</w:t>
+        <w:t xml:space="preserve">&lt;p&gt;de cuyo &lt;em&gt;commit&lt;/em&gt; no quiero </w:t>
+      </w:r>
+      <w:proofErr w:type="gramStart"/>
+      <w:r>
+        <w:rPr>
+          <w:rFonts w:ascii="Open Sans" w:hAnsi="Open Sans" w:cs="Open Sans"/>
+          <w:color w:val="7030A0"/>
+        </w:rPr>
+        <w:t>acordarme,&lt;</w:t>
+      </w:r>
+      <w:proofErr w:type="gramEnd"/>
+      <w:r>
+        <w:rPr>
+          <w:rFonts w:ascii="Open Sans" w:hAnsi="Open Sans" w:cs="Open Sans"/>
+          <w:color w:val="7030A0"/>
+        </w:rPr>
+        <w:t>/p&gt;</w:t>
       </w:r>
     </w:p>
     <w:p>
@@ -61,23 +76,7 @@
           <w:rFonts w:ascii="Open Sans" w:hAnsi="Open Sans" w:cs="Open Sans"/>
           <w:color w:val="7030A0"/>
         </w:rPr>
-        <w:t xml:space="preserve">no ha mucho </w:t>
-      </w:r>
-      <w:proofErr w:type="spellStart"/>
-      <w:r>
-        <w:rPr>
-          <w:rFonts w:ascii="Open Sans" w:hAnsi="Open Sans" w:cs="Open Sans"/>
-          <w:color w:val="7030A0"/>
-        </w:rPr>
-        <w:t>log</w:t>
-      </w:r>
-      <w:proofErr w:type="spellEnd"/>
-      <w:r>
-        <w:rPr>
-          <w:rFonts w:ascii="Open Sans" w:hAnsi="Open Sans" w:cs="Open Sans"/>
-          <w:color w:val="7030A0"/>
-        </w:rPr>
-        <w:t xml:space="preserve"> que vivía</w:t>
+        <w:t>&lt;p&gt;no ha mucho &lt;em&gt;log&lt;/em&gt; que vivía&lt;/p&gt;</w:t>
       </w:r>
     </w:p>
     <w:p>
@@ -92,7 +91,23 @@
           <w:rFonts w:ascii="Open Sans" w:hAnsi="Open Sans" w:cs="Open Sans"/>
           <w:color w:val="7030A0"/>
         </w:rPr>
-        <w:t>un hidalgo de los de head en master,</w:t>
+        <w:t>&lt;p&gt;un hidalgo de los de &lt;em&gt;head&lt;/em&gt; en &lt;em&gt;master&lt;/em</w:t>
+      </w:r>
+      <w:proofErr w:type="gramStart"/>
+      <w:r>
+        <w:rPr>
+          <w:rFonts w:ascii="Open Sans" w:hAnsi="Open Sans" w:cs="Open Sans"/>
+          <w:color w:val="7030A0"/>
+        </w:rPr>
+        <w:t>&gt;,&lt;</w:t>
+      </w:r>
+      <w:proofErr w:type="gramEnd"/>
+      <w:r>
+        <w:rPr>
+          <w:rFonts w:ascii="Open Sans" w:hAnsi="Open Sans" w:cs="Open Sans"/>
+          <w:color w:val="7030A0"/>
+        </w:rPr>
+        <w:t>/p&gt;</w:t>
       </w:r>
     </w:p>
     <w:p>
@@ -102,21 +117,28 @@
           <w:color w:val="7030A0"/>
         </w:rPr>
       </w:pPr>
-      <w:proofErr w:type="spellStart"/>
-      <w:r>
-        <w:rPr>
-          <w:rFonts w:ascii="Open Sans" w:hAnsi="Open Sans" w:cs="Open Sans"/>
-          <w:color w:val="7030A0"/>
-        </w:rPr>
-        <w:t>push</w:t>
-      </w:r>
-      <w:proofErr w:type="spellEnd"/>
-      <w:r>
-        <w:rPr>
-          <w:rFonts w:ascii="Open Sans" w:hAnsi="Open Sans" w:cs="Open Sans"/>
-          <w:color w:val="7030A0"/>
-        </w:rPr>
-        <w:t xml:space="preserve"> antiguo,</w:t>
+      <w:r>
+        <w:rPr>
+          <w:rFonts w:ascii="Open Sans" w:hAnsi="Open Sans" w:cs="Open Sans"/>
+          <w:color w:val="7030A0"/>
+        </w:rPr>
+        <w:t xml:space="preserve">&lt;p&gt;&lt;em&gt;push&lt;/em&gt; </w:t>
+      </w:r>
+      <w:proofErr w:type="gramStart"/>
+      <w:r>
+        <w:rPr>
+          <w:rFonts w:ascii="Open Sans" w:hAnsi="Open Sans" w:cs="Open Sans"/>
+          <w:color w:val="7030A0"/>
+        </w:rPr>
+        <w:t>antiguo,&lt;</w:t>
+      </w:r>
+      <w:proofErr w:type="gramEnd"/>
+      <w:r>
+        <w:rPr>
+          <w:rFonts w:ascii="Open Sans" w:hAnsi="Open Sans" w:cs="Open Sans"/>
+          <w:color w:val="7030A0"/>
+        </w:rPr>
+        <w:t>/p&gt;</w:t>
       </w:r>
     </w:p>
     <w:p>
@@ -126,79 +148,56 @@
           <w:color w:val="7030A0"/>
         </w:rPr>
       </w:pPr>
-      <w:proofErr w:type="spellStart"/>
-      <w:r>
-        <w:rPr>
-          <w:rFonts w:ascii="Open Sans" w:hAnsi="Open Sans" w:cs="Open Sans"/>
-          <w:color w:val="7030A0"/>
-        </w:rPr>
-        <w:t>git</w:t>
-      </w:r>
-      <w:proofErr w:type="spellEnd"/>
-      <w:r>
-        <w:rPr>
-          <w:rFonts w:ascii="Open Sans" w:hAnsi="Open Sans" w:cs="Open Sans"/>
-          <w:color w:val="7030A0"/>
-        </w:rPr>
-        <w:t xml:space="preserve"> flaco y </w:t>
-      </w:r>
-      <w:proofErr w:type="spellStart"/>
-      <w:r>
-        <w:rPr>
-          <w:rFonts w:ascii="Open Sans" w:hAnsi="Open Sans" w:cs="Open Sans"/>
-          <w:color w:val="7030A0"/>
-        </w:rPr>
-        <w:t>remote</w:t>
-      </w:r>
-      <w:proofErr w:type="spellEnd"/>
-      <w:r>
-        <w:rPr>
-          <w:rFonts w:ascii="Open Sans" w:hAnsi="Open Sans" w:cs="Open Sans"/>
-          <w:color w:val="7030A0"/>
-        </w:rPr>
-        <w:t xml:space="preserve"> corredor.</w:t>
-      </w:r>
+      <w:r>
+        <w:rPr>
+          <w:rFonts w:ascii="Open Sans" w:hAnsi="Open Sans" w:cs="Open Sans"/>
+          <w:color w:val="7030A0"/>
+        </w:rPr>
+        <w:t xml:space="preserve">&lt;p&gt;&lt;em&gt;pull&lt;/em&gt; flaco y &lt;em&gt;remote&lt;/em&gt; </w:t>
+      </w:r>
+      <w:proofErr w:type="gramStart"/>
+      <w:r>
+        <w:rPr>
+          <w:rFonts w:ascii="Open Sans" w:hAnsi="Open Sans" w:cs="Open Sans"/>
+          <w:color w:val="7030A0"/>
+        </w:rPr>
+        <w:t>corredor.&lt;</w:t>
+      </w:r>
+      <w:proofErr w:type="gramEnd"/>
+      <w:r>
+        <w:rPr>
+          <w:rFonts w:ascii="Open Sans" w:hAnsi="Open Sans" w:cs="Open Sans"/>
+          <w:color w:val="7030A0"/>
+        </w:rPr>
+        <w:t>/p&gt;</w:t>
+      </w:r>
+      <w:bookmarkStart w:id="0" w:name="_GoBack"/>
+      <w:bookmarkEnd w:id="0"/>
     </w:p>
     <w:p>
-      <w:pPr>
-        <w:rPr>
-          <w:rFonts w:ascii="Open Sans" w:hAnsi="Open Sans" w:cs="Open Sans"/>
-          <w:color w:val="7030A0"/>
-        </w:rPr>
-      </w:pPr>
-      <w:proofErr w:type="spellStart"/>
-      <w:r>
-        <w:rPr>
-          <w:rFonts w:ascii="Open Sans" w:hAnsi="Open Sans" w:cs="Open Sans"/>
-          <w:color w:val="7030A0"/>
-        </w:rPr>
-        <w:t>git</w:t>
-      </w:r>
-      <w:proofErr w:type="spellEnd"/>
-      <w:r>
-        <w:rPr>
-          <w:rFonts w:ascii="Open Sans" w:hAnsi="Open Sans" w:cs="Open Sans"/>
-          <w:color w:val="7030A0"/>
-        </w:rPr>
-        <w:t xml:space="preserve"> </w:t>
-      </w:r>
-      <w:proofErr w:type="spellStart"/>
-      <w:r>
-        <w:rPr>
-          <w:rFonts w:ascii="Open Sans" w:hAnsi="Open Sans" w:cs="Open Sans"/>
-          <w:color w:val="7030A0"/>
-        </w:rPr>
-        <w:t>commit</w:t>
-      </w:r>
-      <w:proofErr w:type="spellEnd"/>
-      <w:r>
-        <w:rPr>
-          <w:rFonts w:ascii="Open Sans" w:hAnsi="Open Sans" w:cs="Open Sans"/>
-          <w:color w:val="7030A0"/>
-        </w:rPr>
-        <w:t xml:space="preserve"> -m “Don Quijote de la Mancha”</w:t>
-      </w:r>
-      <w:bookmarkEnd w:id="0"/>
+      <w:r>
+        <w:rPr>
+          <w:rFonts w:ascii="Open Sans" w:hAnsi="Open Sans" w:cs="Open Sans"/>
+          <w:color w:val="7030A0"/>
+        </w:rPr>
+        <w:t>&lt;p&gt;&lt;code&gt;git commit -m &amp;</w:t>
+      </w:r>
+      <w:proofErr w:type="gramStart"/>
+      <w:r>
+        <w:rPr>
+          <w:rFonts w:ascii="Open Sans" w:hAnsi="Open Sans" w:cs="Open Sans"/>
+          <w:color w:val="7030A0"/>
+        </w:rPr>
+        <w:t>quot;Don</w:t>
+      </w:r>
+      <w:proofErr w:type="gramEnd"/>
+      <w:r>
+        <w:rPr>
+          <w:rFonts w:ascii="Open Sans" w:hAnsi="Open Sans" w:cs="Open Sans"/>
+          <w:color w:val="7030A0"/>
+        </w:rPr>
+        <w:t xml:space="preserve"> Quijote de la Mancha&amp;quot;&lt;/code&gt; &lt;/p&gt;</w:t>
+      </w:r>
     </w:p>
     <w:sectPr>
       <w:pgSz w:w="11906" w:h="16838"/>
@@ -333,6 +332,7 @@
     <w:lsdException w:name="HTML Sample" w:semiHidden="1" w:unhideWhenUsed="1"/>
     <w:lsdException w:name="HTML Typewriter" w:semiHidden="1" w:unhideWhenUsed="1"/>
     <w:lsdException w:name="HTML Variable" w:semiHidden="1" w:unhideWhenUsed="1"/>
+    <w:lsdException w:name="Normal Table" w:semiHidden="1" w:unhideWhenUsed="1"/>
     <w:lsdException w:name="annotation subject" w:semiHidden="1" w:unhideWhenUsed="1"/>
     <w:lsdException w:name="No List" w:semiHidden="1" w:unhideWhenUsed="1"/>
     <w:lsdException w:name="Outline List 1" w:semiHidden="1" w:unhideWhenUsed="1"/>
@@ -378,9 +378,11 @@
     <w:lsdException w:name="Table Subtle 1" w:semiHidden="1" w:unhideWhenUsed="1"/>
     <w:lsdException w:name="Table Subtle 2" w:semiHidden="1" w:unhideWhenUsed="1"/>
     <w:lsdException w:name="Table Web 1" w:semiHidden="1" w:unhideWhenUsed="1"/>
+    <w:lsdException w:name="Table Web 2" w:semiHidden="1" w:unhideWhenUsed="1"/>
     <w:lsdException w:name="Table Web 3" w:semiHidden="1" w:unhideWhenUsed="1"/>
     <w:lsdException w:name="Balloon Text" w:semiHidden="1" w:unhideWhenUsed="1"/>
     <w:lsdException w:name="Table Grid" w:uiPriority="39"/>
+    <w:lsdException w:name="Table Theme" w:semiHidden="1" w:unhideWhenUsed="1"/>
     <w:lsdException w:name="Placeholder Text" w:semiHidden="1"/>
     <w:lsdException w:name="No Spacing" w:uiPriority="1" w:qFormat="1"/>
     <w:lsdException w:name="Light Shading" w:uiPriority="60"/>

</xml_diff>

<commit_message>
Añado un titulo al archivo don-quijote
</commit_message>
<xml_diff>
--- a/don-quijote.docx
+++ b/don-quijote.docx
@@ -5,103 +5,227 @@
     <w:p>
       <w:pPr>
         <w:rPr>
-          <w:rFonts w:ascii="Open Sans" w:hAnsi="Open Sans" w:cs="Open Sans"/>
-          <w:color w:val="7030A0"/>
+          <w:rFonts w:ascii="Heavitas" w:hAnsi="Heavitas" w:cs="Open Sans"/>
+          <w:color w:val="7030A0"/>
+          <w:sz w:val="48"/>
+          <w:szCs w:val="48"/>
         </w:rPr>
       </w:pPr>
       <w:r>
         <w:rPr>
-          <w:rFonts w:ascii="Open Sans" w:hAnsi="Open Sans" w:cs="Open Sans"/>
-          <w:color w:val="7030A0"/>
-        </w:rPr>
-        <w:t>En un lugar de los **Repos**,</w:t>
-      </w:r>
-    </w:p>
-    <w:p>
-      <w:pPr>
-        <w:rPr>
-          <w:rFonts w:ascii="Open Sans" w:hAnsi="Open Sans" w:cs="Open Sans"/>
-          <w:color w:val="7030A0"/>
-        </w:rPr>
-      </w:pPr>
-      <w:r>
-        <w:rPr>
-          <w:rFonts w:ascii="Open Sans" w:hAnsi="Open Sans" w:cs="Open Sans"/>
-          <w:color w:val="7030A0"/>
-        </w:rPr>
-        <w:t>de cuyo **commit** no quiero acordarme,</w:t>
-      </w:r>
-    </w:p>
-    <w:p>
-      <w:pPr>
-        <w:rPr>
-          <w:rFonts w:ascii="Open Sans" w:hAnsi="Open Sans" w:cs="Open Sans"/>
-          <w:color w:val="7030A0"/>
-        </w:rPr>
-      </w:pPr>
-      <w:r>
-        <w:rPr>
-          <w:rFonts w:ascii="Open Sans" w:hAnsi="Open Sans" w:cs="Open Sans"/>
-          <w:color w:val="7030A0"/>
-        </w:rPr>
-        <w:t>no ha mucho **log** que vivía</w:t>
-      </w:r>
-    </w:p>
-    <w:p>
-      <w:pPr>
-        <w:rPr>
-          <w:rFonts w:ascii="Open Sans" w:hAnsi="Open Sans" w:cs="Open Sans"/>
-          <w:color w:val="7030A0"/>
-        </w:rPr>
-      </w:pPr>
-      <w:r>
-        <w:rPr>
-          <w:rFonts w:ascii="Open Sans" w:hAnsi="Open Sans" w:cs="Open Sans"/>
-          <w:color w:val="7030A0"/>
-        </w:rPr>
-        <w:t>un hidalgo de los de **head** en **master**,</w:t>
-      </w:r>
-    </w:p>
-    <w:p>
-      <w:pPr>
-        <w:rPr>
-          <w:rFonts w:ascii="Open Sans" w:hAnsi="Open Sans" w:cs="Open Sans"/>
-          <w:color w:val="7030A0"/>
-        </w:rPr>
-      </w:pPr>
-      <w:r>
-        <w:rPr>
-          <w:rFonts w:ascii="Open Sans" w:hAnsi="Open Sans" w:cs="Open Sans"/>
-          <w:color w:val="7030A0"/>
-        </w:rPr>
-        <w:t>**push** antiguo,</w:t>
-      </w:r>
-    </w:p>
-    <w:p>
-      <w:pPr>
-        <w:rPr>
-          <w:rFonts w:ascii="Open Sans" w:hAnsi="Open Sans" w:cs="Open Sans"/>
-          <w:color w:val="7030A0"/>
-        </w:rPr>
-      </w:pPr>
-      <w:r>
-        <w:rPr>
-          <w:rFonts w:ascii="Open Sans" w:hAnsi="Open Sans" w:cs="Open Sans"/>
-          <w:color w:val="7030A0"/>
-        </w:rPr>
-        <w:t>**git** flaco y **remote** corredor.</w:t>
+          <w:rFonts w:ascii="Heavitas" w:hAnsi="Heavitas" w:cs="Open Sans"/>
+          <w:color w:val="7030A0"/>
+          <w:sz w:val="48"/>
+          <w:szCs w:val="48"/>
+        </w:rPr>
+        <w:t>TÍTULO</w:t>
       </w:r>
       <w:bookmarkStart w:id="0" w:name="_GoBack"/>
       <w:bookmarkEnd w:id="0"/>
     </w:p>
     <w:p>
-      <w:r>
-        <w:rPr>
-          <w:rFonts w:ascii="Open Sans" w:hAnsi="Open Sans" w:cs="Open Sans"/>
-          <w:color w:val="7030A0"/>
-        </w:rPr>
-        <w:t>`git commit -m “Don Quijote de la Mancha”`</w:t>
-      </w:r>
+      <w:pPr>
+        <w:rPr>
+          <w:rFonts w:ascii="Open Sans" w:hAnsi="Open Sans" w:cs="Open Sans"/>
+          <w:color w:val="7030A0"/>
+        </w:rPr>
+      </w:pPr>
+      <w:r>
+        <w:rPr>
+          <w:rFonts w:ascii="Open Sans" w:hAnsi="Open Sans" w:cs="Open Sans"/>
+          <w:color w:val="7030A0"/>
+        </w:rPr>
+        <w:t>En un lugar de los **Repos**,</w:t>
+      </w:r>
+    </w:p>
+    <w:p>
+      <w:pPr>
+        <w:rPr>
+          <w:rFonts w:ascii="Open Sans" w:hAnsi="Open Sans" w:cs="Open Sans"/>
+          <w:color w:val="7030A0"/>
+        </w:rPr>
+      </w:pPr>
+      <w:r>
+        <w:rPr>
+          <w:rFonts w:ascii="Open Sans" w:hAnsi="Open Sans" w:cs="Open Sans"/>
+          <w:color w:val="7030A0"/>
+        </w:rPr>
+        <w:t>de cuyo **</w:t>
+      </w:r>
+      <w:proofErr w:type="spellStart"/>
+      <w:r>
+        <w:rPr>
+          <w:rFonts w:ascii="Open Sans" w:hAnsi="Open Sans" w:cs="Open Sans"/>
+          <w:color w:val="7030A0"/>
+        </w:rPr>
+        <w:t>commit</w:t>
+      </w:r>
+      <w:proofErr w:type="spellEnd"/>
+      <w:r>
+        <w:rPr>
+          <w:rFonts w:ascii="Open Sans" w:hAnsi="Open Sans" w:cs="Open Sans"/>
+          <w:color w:val="7030A0"/>
+        </w:rPr>
+        <w:t>** no quiero acordarme,</w:t>
+      </w:r>
+    </w:p>
+    <w:p>
+      <w:pPr>
+        <w:rPr>
+          <w:rFonts w:ascii="Open Sans" w:hAnsi="Open Sans" w:cs="Open Sans"/>
+          <w:color w:val="7030A0"/>
+        </w:rPr>
+      </w:pPr>
+      <w:r>
+        <w:rPr>
+          <w:rFonts w:ascii="Open Sans" w:hAnsi="Open Sans" w:cs="Open Sans"/>
+          <w:color w:val="7030A0"/>
+        </w:rPr>
+        <w:t>no ha mucho **log** que vivía</w:t>
+      </w:r>
+    </w:p>
+    <w:p>
+      <w:pPr>
+        <w:rPr>
+          <w:rFonts w:ascii="Open Sans" w:hAnsi="Open Sans" w:cs="Open Sans"/>
+          <w:color w:val="7030A0"/>
+        </w:rPr>
+      </w:pPr>
+      <w:r>
+        <w:rPr>
+          <w:rFonts w:ascii="Open Sans" w:hAnsi="Open Sans" w:cs="Open Sans"/>
+          <w:color w:val="7030A0"/>
+        </w:rPr>
+        <w:t>un hidalgo de los de **head** en **master**,</w:t>
+      </w:r>
+    </w:p>
+    <w:p>
+      <w:pPr>
+        <w:rPr>
+          <w:rFonts w:ascii="Open Sans" w:hAnsi="Open Sans" w:cs="Open Sans"/>
+          <w:color w:val="7030A0"/>
+        </w:rPr>
+      </w:pPr>
+      <w:r>
+        <w:rPr>
+          <w:rFonts w:ascii="Open Sans" w:hAnsi="Open Sans" w:cs="Open Sans"/>
+          <w:color w:val="7030A0"/>
+        </w:rPr>
+        <w:t>**</w:t>
+      </w:r>
+      <w:proofErr w:type="spellStart"/>
+      <w:r>
+        <w:rPr>
+          <w:rFonts w:ascii="Open Sans" w:hAnsi="Open Sans" w:cs="Open Sans"/>
+          <w:color w:val="7030A0"/>
+        </w:rPr>
+        <w:t>push</w:t>
+      </w:r>
+      <w:proofErr w:type="spellEnd"/>
+      <w:r>
+        <w:rPr>
+          <w:rFonts w:ascii="Open Sans" w:hAnsi="Open Sans" w:cs="Open Sans"/>
+          <w:color w:val="7030A0"/>
+        </w:rPr>
+        <w:t>** antiguo,</w:t>
+      </w:r>
+    </w:p>
+    <w:p>
+      <w:pPr>
+        <w:rPr>
+          <w:rFonts w:ascii="Open Sans" w:hAnsi="Open Sans" w:cs="Open Sans"/>
+          <w:color w:val="7030A0"/>
+        </w:rPr>
+      </w:pPr>
+      <w:r>
+        <w:rPr>
+          <w:rFonts w:ascii="Open Sans" w:hAnsi="Open Sans" w:cs="Open Sans"/>
+          <w:color w:val="7030A0"/>
+        </w:rPr>
+        <w:t>**</w:t>
+      </w:r>
+      <w:proofErr w:type="spellStart"/>
+      <w:r>
+        <w:rPr>
+          <w:rFonts w:ascii="Open Sans" w:hAnsi="Open Sans" w:cs="Open Sans"/>
+          <w:color w:val="7030A0"/>
+        </w:rPr>
+        <w:t>git</w:t>
+      </w:r>
+      <w:proofErr w:type="spellEnd"/>
+      <w:r>
+        <w:rPr>
+          <w:rFonts w:ascii="Open Sans" w:hAnsi="Open Sans" w:cs="Open Sans"/>
+          <w:color w:val="7030A0"/>
+        </w:rPr>
+        <w:t>** flaco y **</w:t>
+      </w:r>
+      <w:proofErr w:type="spellStart"/>
+      <w:r>
+        <w:rPr>
+          <w:rFonts w:ascii="Open Sans" w:hAnsi="Open Sans" w:cs="Open Sans"/>
+          <w:color w:val="7030A0"/>
+        </w:rPr>
+        <w:t>remote</w:t>
+      </w:r>
+      <w:proofErr w:type="spellEnd"/>
+      <w:r>
+        <w:rPr>
+          <w:rFonts w:ascii="Open Sans" w:hAnsi="Open Sans" w:cs="Open Sans"/>
+          <w:color w:val="7030A0"/>
+        </w:rPr>
+        <w:t>** corredor.</w:t>
+      </w:r>
+    </w:p>
+    <w:p>
+      <w:r>
+        <w:rPr>
+          <w:rFonts w:ascii="Open Sans" w:hAnsi="Open Sans" w:cs="Open Sans"/>
+          <w:color w:val="7030A0"/>
+        </w:rPr>
+        <w:t>`</w:t>
+      </w:r>
+      <w:proofErr w:type="spellStart"/>
+      <w:r>
+        <w:rPr>
+          <w:rFonts w:ascii="Open Sans" w:hAnsi="Open Sans" w:cs="Open Sans"/>
+          <w:color w:val="7030A0"/>
+        </w:rPr>
+        <w:t>git</w:t>
+      </w:r>
+      <w:proofErr w:type="spellEnd"/>
+      <w:r>
+        <w:rPr>
+          <w:rFonts w:ascii="Open Sans" w:hAnsi="Open Sans" w:cs="Open Sans"/>
+          <w:color w:val="7030A0"/>
+        </w:rPr>
+        <w:t xml:space="preserve"> </w:t>
+      </w:r>
+      <w:proofErr w:type="spellStart"/>
+      <w:r>
+        <w:rPr>
+          <w:rFonts w:ascii="Open Sans" w:hAnsi="Open Sans" w:cs="Open Sans"/>
+          <w:color w:val="7030A0"/>
+        </w:rPr>
+        <w:t>commit</w:t>
+      </w:r>
+      <w:proofErr w:type="spellEnd"/>
+      <w:r>
+        <w:rPr>
+          <w:rFonts w:ascii="Open Sans" w:hAnsi="Open Sans" w:cs="Open Sans"/>
+          <w:color w:val="7030A0"/>
+        </w:rPr>
+        <w:t xml:space="preserve"> -m “Don Quijote de la </w:t>
+      </w:r>
+      <w:proofErr w:type="gramStart"/>
+      <w:r>
+        <w:rPr>
+          <w:rFonts w:ascii="Open Sans" w:hAnsi="Open Sans" w:cs="Open Sans"/>
+          <w:color w:val="7030A0"/>
+        </w:rPr>
+        <w:t>Mancha”`</w:t>
+      </w:r>
+      <w:proofErr w:type="gramEnd"/>
     </w:p>
     <w:sectPr>
       <w:pgSz w:w="11906" w:h="16838"/>

</xml_diff>